<commit_message>
melhorias de funcionamento e usabilidade
</commit_message>
<xml_diff>
--- a/documentacao/Grupo8_Loja de Brinquedos - Marco2.docx
+++ b/documentacao/Grupo8_Loja de Brinquedos - Marco2.docx
@@ -65,6 +65,7 @@
           <w:szCs w:val="96"/>
         </w:rPr>
       </w:pPr>
+      <w:proofErr w:type="spellStart"/>
       <w:r>
         <w:rPr>
           <w:sz w:val="96"/>
@@ -72,6 +73,7 @@
         </w:rPr>
         <w:t>TableTop</w:t>
       </w:r>
+      <w:proofErr w:type="spellEnd"/>
     </w:p>
     <w:p>
       <w:pPr>
@@ -215,8 +217,6 @@
         </w:rPr>
         <w:t>Roger Reis</w:t>
       </w:r>
-      <w:bookmarkStart w:id="0" w:name="_GoBack"/>
-      <w:bookmarkEnd w:id="0"/>
     </w:p>
     <w:sdt>
       <w:sdtPr>
@@ -673,7 +673,7 @@
           <w:szCs w:val="28"/>
         </w:rPr>
       </w:pPr>
-      <w:bookmarkStart w:id="1" w:name="_Toc23727751"/>
+      <w:bookmarkStart w:id="0" w:name="_Toc23727751"/>
       <w:r>
         <w:rPr>
           <w:b/>
@@ -684,7 +684,7 @@
         <w:lastRenderedPageBreak/>
         <w:t>Descrição do Sistema</w:t>
       </w:r>
-      <w:bookmarkEnd w:id="1"/>
+      <w:bookmarkEnd w:id="0"/>
     </w:p>
     <w:p/>
     <w:p>
@@ -711,7 +711,15 @@
         <w:jc w:val="both"/>
       </w:pPr>
       <w:r>
-        <w:t xml:space="preserve">A Stack utilizada, seguindo o padrão estipulado pela matéria é o do Java com o pacote Swing e MySQL. </w:t>
+        <w:t xml:space="preserve">A </w:t>
+      </w:r>
+      <w:proofErr w:type="spellStart"/>
+      <w:r>
+        <w:t>Stack</w:t>
+      </w:r>
+      <w:proofErr w:type="spellEnd"/>
+      <w:r>
+        <w:t xml:space="preserve"> utilizada, seguindo o padrão estipulado pela matéria é o do Java com o pacote Swing e MySQL. </w:t>
       </w:r>
     </w:p>
     <w:p>
@@ -731,7 +739,7 @@
           <w:szCs w:val="28"/>
         </w:rPr>
       </w:pPr>
-      <w:bookmarkStart w:id="2" w:name="_Toc23727752"/>
+      <w:bookmarkStart w:id="1" w:name="_Toc23727752"/>
       <w:r>
         <w:rPr>
           <w:b/>
@@ -742,7 +750,7 @@
         <w:lastRenderedPageBreak/>
         <w:t>Requisitos funcionais e não funcionais</w:t>
       </w:r>
-      <w:bookmarkEnd w:id="2"/>
+      <w:bookmarkEnd w:id="1"/>
     </w:p>
     <w:p/>
     <w:tbl>
@@ -1894,7 +1902,7 @@
           <w:szCs w:val="28"/>
         </w:rPr>
       </w:pPr>
-      <w:bookmarkStart w:id="3" w:name="_Toc23727753"/>
+      <w:bookmarkStart w:id="2" w:name="_Toc23727753"/>
       <w:r>
         <w:rPr>
           <w:b/>
@@ -1905,7 +1913,7 @@
         <w:lastRenderedPageBreak/>
         <w:t>Diagrama de casos de uso</w:t>
       </w:r>
-      <w:bookmarkEnd w:id="3"/>
+      <w:bookmarkEnd w:id="2"/>
     </w:p>
     <w:p/>
     <w:p>
@@ -1983,7 +1991,7 @@
           <w:szCs w:val="28"/>
         </w:rPr>
       </w:pPr>
-      <w:bookmarkStart w:id="4" w:name="_Toc23727754"/>
+      <w:bookmarkStart w:id="3" w:name="_Toc23727754"/>
       <w:r>
         <w:rPr>
           <w:b/>
@@ -1994,7 +2002,7 @@
         <w:lastRenderedPageBreak/>
         <w:t>Protótipos de Interface</w:t>
       </w:r>
-      <w:bookmarkEnd w:id="4"/>
+      <w:bookmarkEnd w:id="3"/>
     </w:p>
     <w:p/>
     <w:p>
@@ -3016,7 +3024,6 @@
         <w:rPr>
           <w:sz w:val="22"/>
           <w:szCs w:val="20"/>
-          <w:u w:val="single"/>
         </w:rPr>
       </w:pPr>
       <w:r>
@@ -3072,6 +3079,8 @@
           </wp:inline>
         </w:drawing>
       </w:r>
+      <w:bookmarkStart w:id="4" w:name="_GoBack"/>
+      <w:bookmarkEnd w:id="4"/>
     </w:p>
     <w:sectPr>
       <w:pgSz w:w="11906" w:h="16838"/>
@@ -4340,7 +4349,7 @@
 </file>
 
 <file path=customXml/itemProps1.xml><?xml version="1.0" encoding="utf-8"?>
-<ds:datastoreItem xmlns:ds="http://schemas.openxmlformats.org/officeDocument/2006/customXml" ds:itemID="{C3F99544-0370-4F39-B3DA-39CF7F2C2570}">
+<ds:datastoreItem xmlns:ds="http://schemas.openxmlformats.org/officeDocument/2006/customXml" ds:itemID="{60E98A03-24B1-4A5D-8707-8D6E1AB58267}">
   <ds:schemaRefs>
     <ds:schemaRef ds:uri="http://schemas.openxmlformats.org/officeDocument/2006/bibliography"/>
   </ds:schemaRefs>

</xml_diff>